<commit_message>
found error with the variance, fixed that shit! yasssgit add .git add .
</commit_message>
<xml_diff>
--- a/CWilson_amazon/DevComments.docx
+++ b/CWilson_amazon/DevComments.docx
@@ -2,6 +2,53 @@
 <file path=word/document.xml><?xml version="1.0" encoding="utf-8"?>
 <w:document xmlns:wpc="http://schemas.microsoft.com/office/word/2010/wordprocessingCanvas" xmlns:mc="http://schemas.openxmlformats.org/markup-compatibility/2006" xmlns:o="urn:schemas-microsoft-com:office:office" xmlns:r="http://schemas.openxmlformats.org/officeDocument/2006/relationships" xmlns:m="http://schemas.openxmlformats.org/officeDocument/2006/math" xmlns:v="urn:schemas-microsoft-com:vml" xmlns:wp14="http://schemas.microsoft.com/office/word/2010/wordprocessingDrawing" xmlns:wp="http://schemas.openxmlformats.org/drawingml/2006/wordprocessingDrawing" xmlns:w10="urn:schemas-microsoft-com:office:word" xmlns:w="http://schemas.openxmlformats.org/wordprocessingml/2006/main" xmlns:w14="http://schemas.microsoft.com/office/word/2010/wordml" xmlns:w15="http://schemas.microsoft.com/office/word/2012/wordml" xmlns:wpg="http://schemas.microsoft.com/office/word/2010/wordprocessingGroup" xmlns:wpi="http://schemas.microsoft.com/office/word/2010/wordprocessingInk" xmlns:wne="http://schemas.microsoft.com/office/word/2006/wordml" xmlns:wps="http://schemas.microsoft.com/office/word/2010/wordprocessingShape" mc:Ignorable="w14 w15 wp14">
   <w:body>
+    <w:p>
+      <w:pPr>
+        <w:pStyle w:val="Title"/>
+      </w:pPr>
+      <w:r>
+        <w:t>ReadMe</w:t>
+      </w:r>
+    </w:p>
+    <w:p/>
+    <w:p>
+      <w:pPr>
+        <w:pStyle w:val="ListParagraph"/>
+        <w:numPr>
+          <w:ilvl w:val="0"/>
+          <w:numId w:val="1"/>
+        </w:numPr>
+        <w:rPr>
+          <w:lang w:val="en"/>
+        </w:rPr>
+      </w:pPr>
+      <w:r>
+        <w:rPr>
+          <w:lang w:val="en"/>
+        </w:rPr>
+        <w:t xml:space="preserve">Run the Preprocessor.py file first, then SplitTrainingData.py, then run the main code (HousePricing.py) </w:t>
+      </w:r>
+    </w:p>
+    <w:p>
+      <w:pPr>
+        <w:pStyle w:val="ListParagraph"/>
+        <w:numPr>
+          <w:ilvl w:val="0"/>
+          <w:numId w:val="1"/>
+        </w:numPr>
+        <w:rPr>
+          <w:lang w:val="en"/>
+        </w:rPr>
+      </w:pPr>
+      <w:r>
+        <w:rPr>
+          <w:lang w:val="en"/>
+        </w:rPr>
+        <w:t>I split the training file into two files due to memory errors when running it. If the whole training file can be run instead then just change the training_split.csv input to the training.csv in the read in section of the code.</w:t>
+      </w:r>
+      <w:bookmarkStart w:id="0" w:name="_GoBack"/>
+      <w:bookmarkEnd w:id="0"/>
+    </w:p>
     <w:p>
       <w:pPr>
         <w:pStyle w:val="Heading1"/>
@@ -33,21 +80,7 @@
           <w:rFonts w:ascii="Calibri" w:hAnsi="Calibri" w:cs="Calibri"/>
           <w:lang w:val="en"/>
         </w:rPr>
-        <w:t xml:space="preserve">Looking at the lease duration, of which there are two in the data set: freehold and leasehold.  So it made sense to turn the two types into 1's and 0s using scikit learns label </w:t>
-      </w:r>
-      <w:r>
-        <w:rPr>
-          <w:rFonts w:ascii="Calibri" w:hAnsi="Calibri" w:cs="Calibri"/>
-          <w:lang w:val="en"/>
-        </w:rPr>
-        <w:t>encoder</w:t>
-      </w:r>
-      <w:r>
-        <w:rPr>
-          <w:rFonts w:ascii="Calibri" w:hAnsi="Calibri" w:cs="Calibri"/>
-          <w:lang w:val="en"/>
-        </w:rPr>
-        <w:t>.</w:t>
+        <w:t>Looking at the lease duration, of which there are two in the data set: freehold and leasehold.  So it made sense to turn the two types into 1's and 0s using scikit learns label encoder.</w:t>
       </w:r>
     </w:p>
     <w:p>
@@ -148,7 +181,21 @@
         <w:rPr>
           <w:lang w:val="en"/>
         </w:rPr>
-        <w:t>Features vector has one feature since I could view it as on and off, or one or zero easily. To see a correlation between the lease type and the price. Of course the other factors come into play, this was just a simple view of it.</w:t>
+        <w:t xml:space="preserve">Features vector has one feature since I could view it as on and off, or one or zero easily. To see a correlation between the lease type and the price. Of course the other factors come into play, this was </w:t>
+      </w:r>
+      <w:proofErr w:type="gramStart"/>
+      <w:r>
+        <w:rPr>
+          <w:lang w:val="en"/>
+        </w:rPr>
+        <w:t>just</w:t>
+      </w:r>
+      <w:proofErr w:type="gramEnd"/>
+      <w:r>
+        <w:rPr>
+          <w:lang w:val="en"/>
+        </w:rPr>
+        <w:t xml:space="preserve"> a simple view of it.</w:t>
       </w:r>
     </w:p>
     <w:p>
@@ -233,20 +280,71 @@
         <w:rPr>
           <w:lang w:val="en"/>
         </w:rPr>
-        <w:t>2*X2 … Bn*Xn</w:t>
-      </w:r>
-    </w:p>
-    <w:p>
-      <w:pPr>
-        <w:rPr>
-          <w:lang w:val="en"/>
-        </w:rPr>
-      </w:pPr>
-      <w:r>
-        <w:rPr>
-          <w:lang w:val="en"/>
-        </w:rPr>
-        <w:t>Y is the target variable and X1,X2..Xn are the predictor variables and B1..Bn are the coefficients that multiply predictor variable as well as B0 being constant.</w:t>
+        <w:t xml:space="preserve">2*X2 … </w:t>
+      </w:r>
+      <w:proofErr w:type="spellStart"/>
+      <w:r>
+        <w:rPr>
+          <w:lang w:val="en"/>
+        </w:rPr>
+        <w:t>Bn</w:t>
+      </w:r>
+      <w:proofErr w:type="spellEnd"/>
+      <w:r>
+        <w:rPr>
+          <w:lang w:val="en"/>
+        </w:rPr>
+        <w:t>*</w:t>
+      </w:r>
+      <w:proofErr w:type="spellStart"/>
+      <w:r>
+        <w:rPr>
+          <w:lang w:val="en"/>
+        </w:rPr>
+        <w:t>Xn</w:t>
+      </w:r>
+      <w:proofErr w:type="spellEnd"/>
+    </w:p>
+    <w:p>
+      <w:pPr>
+        <w:rPr>
+          <w:lang w:val="en"/>
+        </w:rPr>
+      </w:pPr>
+      <w:r>
+        <w:rPr>
+          <w:lang w:val="en"/>
+        </w:rPr>
+        <w:lastRenderedPageBreak/>
+        <w:t>Y is the target variable and X1</w:t>
+      </w:r>
+      <w:proofErr w:type="gramStart"/>
+      <w:r>
+        <w:rPr>
+          <w:lang w:val="en"/>
+        </w:rPr>
+        <w:t>,X2</w:t>
+      </w:r>
+      <w:proofErr w:type="gramEnd"/>
+      <w:r>
+        <w:rPr>
+          <w:lang w:val="en"/>
+        </w:rPr>
+        <w:t>..Xn are the predictor variables and B1</w:t>
+      </w:r>
+      <w:proofErr w:type="gramStart"/>
+      <w:r>
+        <w:rPr>
+          <w:lang w:val="en"/>
+        </w:rPr>
+        <w:t>..</w:t>
+      </w:r>
+      <w:proofErr w:type="gramEnd"/>
+      <w:r>
+        <w:rPr>
+          <w:lang w:val="en"/>
+        </w:rPr>
+        <w:t>Bn are the coefficients that multiply predictor variable as well as B0 being constant.</w:t>
       </w:r>
     </w:p>
     <w:p>
@@ -300,20 +398,17 @@
         </w:rPr>
         <w:t>Where the best possible score is 1.0, and lower values are worse.</w:t>
       </w:r>
-      <w:bookmarkStart w:id="0" w:name="_GoBack"/>
-      <w:bookmarkEnd w:id="0"/>
-    </w:p>
-    <w:p>
-      <w:pPr>
-        <w:rPr>
-          <w:lang w:val="en"/>
-        </w:rPr>
-      </w:pPr>
-      <w:r>
-        <w:rPr>
-          <w:lang w:val="en"/>
-        </w:rPr>
-        <w:lastRenderedPageBreak/>
+    </w:p>
+    <w:p>
+      <w:pPr>
+        <w:rPr>
+          <w:lang w:val="en"/>
+        </w:rPr>
+      </w:pPr>
+      <w:r>
+        <w:rPr>
+          <w:lang w:val="en"/>
+        </w:rPr>
         <w:t xml:space="preserve">There are other ways of evaluating the models such as confusion matrices, but I am not sure if they are applicable here. </w:t>
       </w:r>
       <w:r>
@@ -346,6 +441,100 @@
     </w:sectPr>
   </w:body>
 </w:document>
+</file>
+
+<file path=word/numbering.xml><?xml version="1.0" encoding="utf-8"?>
+<w:numbering xmlns:wpc="http://schemas.microsoft.com/office/word/2010/wordprocessingCanvas" xmlns:mc="http://schemas.openxmlformats.org/markup-compatibility/2006" xmlns:o="urn:schemas-microsoft-com:office:office" xmlns:r="http://schemas.openxmlformats.org/officeDocument/2006/relationships" xmlns:m="http://schemas.openxmlformats.org/officeDocument/2006/math" xmlns:v="urn:schemas-microsoft-com:vml" xmlns:wp14="http://schemas.microsoft.com/office/word/2010/wordprocessingDrawing" xmlns:wp="http://schemas.openxmlformats.org/drawingml/2006/wordprocessingDrawing" xmlns:w10="urn:schemas-microsoft-com:office:word" xmlns:w="http://schemas.openxmlformats.org/wordprocessingml/2006/main" xmlns:w14="http://schemas.microsoft.com/office/word/2010/wordml" xmlns:w15="http://schemas.microsoft.com/office/word/2012/wordml" xmlns:wpg="http://schemas.microsoft.com/office/word/2010/wordprocessingGroup" xmlns:wpi="http://schemas.microsoft.com/office/word/2010/wordprocessingInk" xmlns:wne="http://schemas.microsoft.com/office/word/2006/wordml" xmlns:wps="http://schemas.microsoft.com/office/word/2010/wordprocessingShape" mc:Ignorable="w14 w15 wp14">
+  <w:abstractNum w:abstractNumId="0" w15:restartNumberingAfterBreak="0">
+    <w:nsid w:val="35E26A6F"/>
+    <w:multiLevelType w:val="hybridMultilevel"/>
+    <w:tmpl w:val="0826E0C4"/>
+    <w:lvl w:ilvl="0" w:tplc="0809000F">
+      <w:start w:val="1"/>
+      <w:numFmt w:val="decimal"/>
+      <w:lvlText w:val="%1."/>
+      <w:lvlJc w:val="left"/>
+      <w:pPr>
+        <w:ind w:left="720" w:hanging="360"/>
+      </w:pPr>
+    </w:lvl>
+    <w:lvl w:ilvl="1" w:tplc="08090019" w:tentative="1">
+      <w:start w:val="1"/>
+      <w:numFmt w:val="lowerLetter"/>
+      <w:lvlText w:val="%2."/>
+      <w:lvlJc w:val="left"/>
+      <w:pPr>
+        <w:ind w:left="1440" w:hanging="360"/>
+      </w:pPr>
+    </w:lvl>
+    <w:lvl w:ilvl="2" w:tplc="0809001B" w:tentative="1">
+      <w:start w:val="1"/>
+      <w:numFmt w:val="lowerRoman"/>
+      <w:lvlText w:val="%3."/>
+      <w:lvlJc w:val="right"/>
+      <w:pPr>
+        <w:ind w:left="2160" w:hanging="180"/>
+      </w:pPr>
+    </w:lvl>
+    <w:lvl w:ilvl="3" w:tplc="0809000F" w:tentative="1">
+      <w:start w:val="1"/>
+      <w:numFmt w:val="decimal"/>
+      <w:lvlText w:val="%4."/>
+      <w:lvlJc w:val="left"/>
+      <w:pPr>
+        <w:ind w:left="2880" w:hanging="360"/>
+      </w:pPr>
+    </w:lvl>
+    <w:lvl w:ilvl="4" w:tplc="08090019" w:tentative="1">
+      <w:start w:val="1"/>
+      <w:numFmt w:val="lowerLetter"/>
+      <w:lvlText w:val="%5."/>
+      <w:lvlJc w:val="left"/>
+      <w:pPr>
+        <w:ind w:left="3600" w:hanging="360"/>
+      </w:pPr>
+    </w:lvl>
+    <w:lvl w:ilvl="5" w:tplc="0809001B" w:tentative="1">
+      <w:start w:val="1"/>
+      <w:numFmt w:val="lowerRoman"/>
+      <w:lvlText w:val="%6."/>
+      <w:lvlJc w:val="right"/>
+      <w:pPr>
+        <w:ind w:left="4320" w:hanging="180"/>
+      </w:pPr>
+    </w:lvl>
+    <w:lvl w:ilvl="6" w:tplc="0809000F" w:tentative="1">
+      <w:start w:val="1"/>
+      <w:numFmt w:val="decimal"/>
+      <w:lvlText w:val="%7."/>
+      <w:lvlJc w:val="left"/>
+      <w:pPr>
+        <w:ind w:left="5040" w:hanging="360"/>
+      </w:pPr>
+    </w:lvl>
+    <w:lvl w:ilvl="7" w:tplc="08090019" w:tentative="1">
+      <w:start w:val="1"/>
+      <w:numFmt w:val="lowerLetter"/>
+      <w:lvlText w:val="%8."/>
+      <w:lvlJc w:val="left"/>
+      <w:pPr>
+        <w:ind w:left="5760" w:hanging="360"/>
+      </w:pPr>
+    </w:lvl>
+    <w:lvl w:ilvl="8" w:tplc="0809001B" w:tentative="1">
+      <w:start w:val="1"/>
+      <w:numFmt w:val="lowerRoman"/>
+      <w:lvlText w:val="%9."/>
+      <w:lvlJc w:val="right"/>
+      <w:pPr>
+        <w:ind w:left="6480" w:hanging="180"/>
+      </w:pPr>
+    </w:lvl>
+  </w:abstractNum>
+  <w:num w:numId="1">
+    <w:abstractNumId w:val="0"/>
+  </w:num>
+</w:numbering>
 </file>
 
 <file path=word/styles.xml><?xml version="1.0" encoding="utf-8"?>
@@ -873,6 +1062,51 @@
       <w:szCs w:val="24"/>
     </w:rPr>
   </w:style>
+  <w:style w:type="paragraph" w:styleId="ListParagraph">
+    <w:name w:val="List Paragraph"/>
+    <w:basedOn w:val="Normal"/>
+    <w:uiPriority w:val="34"/>
+    <w:qFormat/>
+    <w:rsid w:val="004F16F2"/>
+    <w:pPr>
+      <w:ind w:left="720"/>
+      <w:contextualSpacing/>
+    </w:pPr>
+  </w:style>
+  <w:style w:type="paragraph" w:styleId="Title">
+    <w:name w:val="Title"/>
+    <w:basedOn w:val="Normal"/>
+    <w:next w:val="Normal"/>
+    <w:link w:val="TitleChar"/>
+    <w:uiPriority w:val="10"/>
+    <w:qFormat/>
+    <w:rsid w:val="004F16F2"/>
+    <w:pPr>
+      <w:spacing w:after="0" w:line="240" w:lineRule="auto"/>
+      <w:contextualSpacing/>
+    </w:pPr>
+    <w:rPr>
+      <w:rFonts w:asciiTheme="majorHAnsi" w:eastAsiaTheme="majorEastAsia" w:hAnsiTheme="majorHAnsi" w:cstheme="majorBidi"/>
+      <w:spacing w:val="-10"/>
+      <w:kern w:val="28"/>
+      <w:sz w:val="56"/>
+      <w:szCs w:val="56"/>
+    </w:rPr>
+  </w:style>
+  <w:style w:type="character" w:customStyle="1" w:styleId="TitleChar">
+    <w:name w:val="Title Char"/>
+    <w:basedOn w:val="DefaultParagraphFont"/>
+    <w:link w:val="Title"/>
+    <w:uiPriority w:val="10"/>
+    <w:rsid w:val="004F16F2"/>
+    <w:rPr>
+      <w:rFonts w:asciiTheme="majorHAnsi" w:eastAsiaTheme="majorEastAsia" w:hAnsiTheme="majorHAnsi" w:cstheme="majorBidi"/>
+      <w:spacing w:val="-10"/>
+      <w:kern w:val="28"/>
+      <w:sz w:val="56"/>
+      <w:szCs w:val="56"/>
+    </w:rPr>
+  </w:style>
 </w:styles>
 </file>
 

</xml_diff>